<commit_message>
Minor changes in report files
</commit_message>
<xml_diff>
--- a/BT2_Heuristics_A_star_search/Bai_tap_2/BT2_21521465.docx
+++ b/BT2_Heuristics_A_star_search/Bai_tap_2/BT2_21521465.docx
@@ -1158,13 +1158,22 @@
           <w:pPr>
             <w:pStyle w:val="uMucluc"/>
             <w:rPr>
+              <w:rStyle w:val="u1Char"/>
               <w:rFonts w:ascii="Times New Roman" w:hAnsi="Times New Roman" w:cs="Times New Roman"/>
+              <w:b/>
+              <w:bCs/>
+              <w:sz w:val="36"/>
+              <w:szCs w:val="36"/>
             </w:rPr>
           </w:pPr>
           <w:r>
             <w:rPr>
+              <w:rStyle w:val="u1Char"/>
               <w:rFonts w:ascii="Times New Roman" w:hAnsi="Times New Roman" w:cs="Times New Roman"/>
-              <w:lang w:val="vi-VN"/>
+              <w:b/>
+              <w:bCs/>
+              <w:sz w:val="36"/>
+              <w:szCs w:val="36"/>
             </w:rPr>
             <w:t>Mục lục</w:t>
           </w:r>
@@ -1191,7 +1200,7 @@
           <w:r>
             <w:fldChar w:fldCharType="separate"/>
           </w:r>
-          <w:hyperlink w:anchor="_Toc162823832" w:history="1">
+          <w:hyperlink w:anchor="_Toc162831874" w:history="1">
             <w:r>
               <w:rPr>
                 <w:rStyle w:val="Siuktni"/>
@@ -1215,7 +1224,7 @@
               <w:rPr>
                 <w:webHidden/>
               </w:rPr>
-              <w:instrText xml:space="preserve"> PAGEREF _Toc162823832 \h </w:instrText>
+              <w:instrText xml:space="preserve"> PAGEREF _Toc162831874 \h </w:instrText>
             </w:r>
             <w:r>
               <w:rPr>
@@ -1255,7 +1264,7 @@
               <w14:ligatures w14:val="standardContextual"/>
             </w:rPr>
           </w:pPr>
-          <w:hyperlink w:anchor="_Toc162823833" w:history="1">
+          <w:hyperlink w:anchor="_Toc162831875" w:history="1">
             <w:r>
               <w:rPr>
                 <w:rStyle w:val="Siuktni"/>
@@ -1278,7 +1287,7 @@
               <w:rPr>
                 <w:webHidden/>
               </w:rPr>
-              <w:instrText xml:space="preserve"> PAGEREF _Toc162823833 \h </w:instrText>
+              <w:instrText xml:space="preserve"> PAGEREF _Toc162831875 \h </w:instrText>
             </w:r>
             <w:r>
               <w:rPr>
@@ -1318,7 +1327,7 @@
               <w14:ligatures w14:val="standardContextual"/>
             </w:rPr>
           </w:pPr>
-          <w:hyperlink w:anchor="_Toc162823834" w:history="1">
+          <w:hyperlink w:anchor="_Toc162831876" w:history="1">
             <w:r>
               <w:rPr>
                 <w:rStyle w:val="Siuktni"/>
@@ -1359,7 +1368,7 @@
               <w:rPr>
                 <w:webHidden/>
               </w:rPr>
-              <w:instrText xml:space="preserve"> PAGEREF _Toc162823834 \h </w:instrText>
+              <w:instrText xml:space="preserve"> PAGEREF _Toc162831876 \h </w:instrText>
             </w:r>
             <w:r>
               <w:rPr>
@@ -1399,7 +1408,7 @@
               <w14:ligatures w14:val="standardContextual"/>
             </w:rPr>
           </w:pPr>
-          <w:hyperlink w:anchor="_Toc162823835" w:history="1">
+          <w:hyperlink w:anchor="_Toc162831877" w:history="1">
             <w:r>
               <w:rPr>
                 <w:rStyle w:val="Siuktni"/>
@@ -1440,7 +1449,7 @@
               <w:rPr>
                 <w:webHidden/>
               </w:rPr>
-              <w:instrText xml:space="preserve"> PAGEREF _Toc162823835 \h </w:instrText>
+              <w:instrText xml:space="preserve"> PAGEREF _Toc162831877 \h </w:instrText>
             </w:r>
             <w:r>
               <w:rPr>
@@ -1480,7 +1489,7 @@
               <w14:ligatures w14:val="standardContextual"/>
             </w:rPr>
           </w:pPr>
-          <w:hyperlink w:anchor="_Toc162823836" w:history="1">
+          <w:hyperlink w:anchor="_Toc162831878" w:history="1">
             <w:r>
               <w:rPr>
                 <w:rStyle w:val="Siuktni"/>
@@ -1521,7 +1530,7 @@
               <w:rPr>
                 <w:webHidden/>
               </w:rPr>
-              <w:instrText xml:space="preserve"> PAGEREF _Toc162823836 \h </w:instrText>
+              <w:instrText xml:space="preserve"> PAGEREF _Toc162831878 \h </w:instrText>
             </w:r>
             <w:r>
               <w:rPr>
@@ -1561,7 +1570,7 @@
               <w14:ligatures w14:val="standardContextual"/>
             </w:rPr>
           </w:pPr>
-          <w:hyperlink w:anchor="_Toc162823837" w:history="1">
+          <w:hyperlink w:anchor="_Toc162831879" w:history="1">
             <w:r>
               <w:rPr>
                 <w:rStyle w:val="Siuktni"/>
@@ -1602,7 +1611,7 @@
               <w:rPr>
                 <w:webHidden/>
               </w:rPr>
-              <w:instrText xml:space="preserve"> PAGEREF _Toc162823837 \h </w:instrText>
+              <w:instrText xml:space="preserve"> PAGEREF _Toc162831879 \h </w:instrText>
             </w:r>
             <w:r>
               <w:rPr>
@@ -1645,7 +1654,7 @@
               <w14:ligatures w14:val="standardContextual"/>
             </w:rPr>
           </w:pPr>
-          <w:hyperlink w:anchor="_Toc162823838" w:history="1">
+          <w:hyperlink w:anchor="_Toc162831880" w:history="1">
             <w:r>
               <w:rPr>
                 <w:rStyle w:val="Siuktni"/>
@@ -1693,7 +1702,7 @@
                 <w:noProof/>
                 <w:webHidden/>
               </w:rPr>
-              <w:instrText xml:space="preserve"> PAGEREF _Toc162823838 \h </w:instrText>
+              <w:instrText xml:space="preserve"> PAGEREF _Toc162831880 \h </w:instrText>
             </w:r>
             <w:r>
               <w:rPr>
@@ -1740,7 +1749,7 @@
               <w14:ligatures w14:val="standardContextual"/>
             </w:rPr>
           </w:pPr>
-          <w:hyperlink w:anchor="_Toc162823839" w:history="1">
+          <w:hyperlink w:anchor="_Toc162831881" w:history="1">
             <w:r>
               <w:rPr>
                 <w:rStyle w:val="Siuktni"/>
@@ -1788,7 +1797,7 @@
                 <w:noProof/>
                 <w:webHidden/>
               </w:rPr>
-              <w:instrText xml:space="preserve"> PAGEREF _Toc162823839 \h </w:instrText>
+              <w:instrText xml:space="preserve"> PAGEREF _Toc162831881 \h </w:instrText>
             </w:r>
             <w:r>
               <w:rPr>
@@ -1813,6 +1822,69 @@
             <w:r>
               <w:rPr>
                 <w:noProof/>
+                <w:webHidden/>
+              </w:rPr>
+              <w:fldChar w:fldCharType="end"/>
+            </w:r>
+          </w:hyperlink>
+        </w:p>
+        <w:p>
+          <w:pPr>
+            <w:pStyle w:val="Mucluc1"/>
+            <w:rPr>
+              <w:rFonts w:asciiTheme="minorHAnsi" w:eastAsiaTheme="minorEastAsia" w:hAnsiTheme="minorHAnsi" w:cstheme="minorBidi"/>
+              <w:b w:val="0"/>
+              <w:kern w:val="2"/>
+              <w:sz w:val="24"/>
+              <w:szCs w:val="24"/>
+              <w:lang w:val="vi-VN" w:eastAsia="vi-VN"/>
+              <w14:ligatures w14:val="standardContextual"/>
+            </w:rPr>
+          </w:pPr>
+          <w:hyperlink w:anchor="_Toc162831882" w:history="1">
+            <w:r>
+              <w:rPr>
+                <w:rStyle w:val="Siuktni"/>
+              </w:rPr>
+              <w:t>Kết luận</w:t>
+            </w:r>
+            <w:r>
+              <w:rPr>
+                <w:webHidden/>
+              </w:rPr>
+              <w:tab/>
+            </w:r>
+            <w:r>
+              <w:rPr>
+                <w:webHidden/>
+              </w:rPr>
+              <w:fldChar w:fldCharType="begin"/>
+            </w:r>
+            <w:r>
+              <w:rPr>
+                <w:webHidden/>
+              </w:rPr>
+              <w:instrText xml:space="preserve"> PAGEREF _Toc162831882 \h </w:instrText>
+            </w:r>
+            <w:r>
+              <w:rPr>
+                <w:webHidden/>
+              </w:rPr>
+            </w:r>
+            <w:r>
+              <w:rPr>
+                <w:webHidden/>
+              </w:rPr>
+              <w:fldChar w:fldCharType="separate"/>
+            </w:r>
+            <w:r>
+              <w:rPr>
+                <w:webHidden/>
+              </w:rPr>
+              <w:t>10</w:t>
+            </w:r>
+            <w:r>
+              <w:rPr>
                 <w:webHidden/>
               </w:rPr>
               <w:fldChar w:fldCharType="end"/>
@@ -1852,7 +1924,7 @@
         </w:rPr>
         <w:br w:type="page"/>
       </w:r>
-      <w:bookmarkStart w:id="0" w:name="_Toc162823832"/>
+      <w:bookmarkStart w:id="0" w:name="_Toc162831874"/>
       <w:r>
         <w:rPr>
           <w:rFonts w:ascii="Times New Roman" w:hAnsi="Times New Roman" w:cs="Times New Roman"/>
@@ -2735,7 +2807,7 @@
           <w:szCs w:val="36"/>
         </w:rPr>
       </w:pPr>
-      <w:bookmarkStart w:id="1" w:name="_Toc162823833"/>
+      <w:bookmarkStart w:id="1" w:name="_Toc162831875"/>
       <w:r>
         <w:rPr>
           <w:rFonts w:ascii="Times New Roman" w:hAnsi="Times New Roman" w:cs="Times New Roman"/>
@@ -2760,7 +2832,7 @@
           <w:szCs w:val="32"/>
         </w:rPr>
       </w:pPr>
-      <w:bookmarkStart w:id="2" w:name="_Toc162823834"/>
+      <w:bookmarkStart w:id="2" w:name="_Toc162831876"/>
       <w:r>
         <w:rPr>
           <w:rFonts w:ascii="Times New Roman" w:hAnsi="Times New Roman" w:cs="Times New Roman"/>
@@ -5250,7 +5322,7 @@
           <w:szCs w:val="32"/>
         </w:rPr>
       </w:pPr>
-      <w:bookmarkStart w:id="3" w:name="_Toc162823835"/>
+      <w:bookmarkStart w:id="3" w:name="_Toc162831877"/>
       <w:r>
         <w:rPr>
           <w:rFonts w:ascii="Times New Roman" w:hAnsi="Times New Roman" w:cs="Times New Roman"/>
@@ -7769,7 +7841,7 @@
           <w:szCs w:val="32"/>
         </w:rPr>
       </w:pPr>
-      <w:bookmarkStart w:id="4" w:name="_Toc162823836"/>
+      <w:bookmarkStart w:id="4" w:name="_Toc162831878"/>
       <w:r>
         <w:rPr>
           <w:rFonts w:ascii="Times New Roman" w:hAnsi="Times New Roman" w:cs="Times New Roman"/>
@@ -10261,7 +10333,7 @@
           <w:szCs w:val="32"/>
         </w:rPr>
       </w:pPr>
-      <w:bookmarkStart w:id="5" w:name="_Toc162823837"/>
+      <w:bookmarkStart w:id="5" w:name="_Toc162831879"/>
       <w:r>
         <w:rPr>
           <w:rFonts w:ascii="Times New Roman" w:hAnsi="Times New Roman" w:cs="Times New Roman"/>
@@ -10285,7 +10357,7 @@
           <w:szCs w:val="32"/>
         </w:rPr>
       </w:pPr>
-      <w:bookmarkStart w:id="6" w:name="_Toc162823838"/>
+      <w:bookmarkStart w:id="6" w:name="_Toc162831880"/>
       <w:r>
         <w:rPr>
           <w:rFonts w:ascii="Times New Roman" w:hAnsi="Times New Roman" w:cs="Times New Roman"/>
@@ -12950,7 +13022,7 @@
           <w:szCs w:val="32"/>
         </w:rPr>
       </w:pPr>
-      <w:bookmarkStart w:id="7" w:name="_Toc162823839"/>
+      <w:bookmarkStart w:id="7" w:name="_Toc162831881"/>
       <w:r>
         <w:rPr>
           <w:rFonts w:ascii="Times New Roman" w:hAnsi="Times New Roman" w:cs="Times New Roman"/>
@@ -15624,18 +15696,33 @@
       <w:pPr>
         <w:pStyle w:val="u1"/>
         <w:jc w:val="center"/>
+        <w:rPr>
+          <w:rFonts w:ascii="Times New Roman" w:hAnsi="Times New Roman" w:cs="Times New Roman"/>
+          <w:sz w:val="36"/>
+          <w:szCs w:val="36"/>
+        </w:rPr>
       </w:pPr>
+      <w:bookmarkStart w:id="8" w:name="_Toc162831882"/>
       <w:proofErr w:type="spellStart"/>
       <w:r>
         <w:rPr>
+          <w:rFonts w:ascii="Times New Roman" w:hAnsi="Times New Roman" w:cs="Times New Roman"/>
+          <w:sz w:val="36"/>
+          <w:szCs w:val="36"/>
           <w:lang w:val="en-US"/>
         </w:rPr>
         <w:t>Kết</w:t>
       </w:r>
       <w:proofErr w:type="spellEnd"/>
       <w:r>
+        <w:rPr>
+          <w:rFonts w:ascii="Times New Roman" w:hAnsi="Times New Roman" w:cs="Times New Roman"/>
+          <w:sz w:val="36"/>
+          <w:szCs w:val="36"/>
+        </w:rPr>
         <w:t xml:space="preserve"> luận</w:t>
       </w:r>
+      <w:bookmarkEnd w:id="8"/>
     </w:p>
     <w:p>
       <w:pPr>
@@ -15644,22 +15731,36 @@
           <w:ilvl w:val="0"/>
           <w:numId w:val="3"/>
         </w:numPr>
+        <w:rPr>
+          <w:rFonts w:ascii="Times New Roman" w:hAnsi="Times New Roman" w:cs="Times New Roman"/>
+          <w:sz w:val="28"/>
+          <w:szCs w:val="28"/>
+        </w:rPr>
       </w:pPr>
       <w:r>
-        <w:t>T</w:t>
-      </w:r>
-      <w:r>
-        <w:t xml:space="preserve">huật toán </w:t>
-      </w:r>
-      <w:r>
-        <w:t xml:space="preserve">A* chạy nhanh hơn và cần mở ít </w:t>
+        <w:rPr>
+          <w:rFonts w:ascii="Times New Roman" w:hAnsi="Times New Roman" w:cs="Times New Roman"/>
+          <w:sz w:val="28"/>
+          <w:szCs w:val="28"/>
+        </w:rPr>
+        <w:t xml:space="preserve">Thuật toán A* chạy nhanh hơn và cần mở ít </w:t>
       </w:r>
       <w:proofErr w:type="spellStart"/>
       <w:r>
+        <w:rPr>
+          <w:rFonts w:ascii="Times New Roman" w:hAnsi="Times New Roman" w:cs="Times New Roman"/>
+          <w:sz w:val="28"/>
+          <w:szCs w:val="28"/>
+        </w:rPr>
         <w:t>node</w:t>
       </w:r>
       <w:proofErr w:type="spellEnd"/>
       <w:r>
+        <w:rPr>
+          <w:rFonts w:ascii="Times New Roman" w:hAnsi="Times New Roman" w:cs="Times New Roman"/>
+          <w:sz w:val="28"/>
+          <w:szCs w:val="28"/>
+        </w:rPr>
         <w:t xml:space="preserve"> hơn USC trong đa số các trường hợp.</w:t>
       </w:r>
     </w:p>
@@ -15670,46 +15771,90 @@
           <w:ilvl w:val="0"/>
           <w:numId w:val="3"/>
         </w:numPr>
+        <w:rPr>
+          <w:rFonts w:ascii="Times New Roman" w:hAnsi="Times New Roman" w:cs="Times New Roman"/>
+          <w:sz w:val="28"/>
+          <w:szCs w:val="28"/>
+        </w:rPr>
       </w:pPr>
       <w:r>
-        <w:t>T</w:t>
-      </w:r>
-      <w:r>
-        <w:t xml:space="preserve">huật toán </w:t>
-      </w:r>
-      <w:r>
-        <w:t xml:space="preserve">A* sử dụng hàm </w:t>
+        <w:rPr>
+          <w:rFonts w:ascii="Times New Roman" w:hAnsi="Times New Roman" w:cs="Times New Roman"/>
+          <w:sz w:val="28"/>
+          <w:szCs w:val="28"/>
+        </w:rPr>
+        <w:t xml:space="preserve">Thuật toán A* sử dụng hàm </w:t>
       </w:r>
       <w:proofErr w:type="spellStart"/>
       <w:r>
+        <w:rPr>
+          <w:rFonts w:ascii="Times New Roman" w:hAnsi="Times New Roman" w:cs="Times New Roman"/>
+          <w:sz w:val="28"/>
+          <w:szCs w:val="28"/>
+        </w:rPr>
         <w:t>heuristic</w:t>
       </w:r>
       <w:proofErr w:type="spellEnd"/>
       <w:r>
+        <w:rPr>
+          <w:rFonts w:ascii="Times New Roman" w:hAnsi="Times New Roman" w:cs="Times New Roman"/>
+          <w:sz w:val="28"/>
+          <w:szCs w:val="28"/>
+        </w:rPr>
         <w:t xml:space="preserve"> mới chạy chậm hơn và cần mở nhiều </w:t>
       </w:r>
       <w:proofErr w:type="spellStart"/>
       <w:r>
+        <w:rPr>
+          <w:rFonts w:ascii="Times New Roman" w:hAnsi="Times New Roman" w:cs="Times New Roman"/>
+          <w:sz w:val="28"/>
+          <w:szCs w:val="28"/>
+        </w:rPr>
         <w:t>node</w:t>
       </w:r>
       <w:proofErr w:type="spellEnd"/>
       <w:r>
+        <w:rPr>
+          <w:rFonts w:ascii="Times New Roman" w:hAnsi="Times New Roman" w:cs="Times New Roman"/>
+          <w:sz w:val="28"/>
+          <w:szCs w:val="28"/>
+        </w:rPr>
         <w:t xml:space="preserve"> hơn A* sử dụng hàm </w:t>
       </w:r>
       <w:proofErr w:type="spellStart"/>
       <w:r>
+        <w:rPr>
+          <w:rFonts w:ascii="Times New Roman" w:hAnsi="Times New Roman" w:cs="Times New Roman"/>
+          <w:sz w:val="28"/>
+          <w:szCs w:val="28"/>
+        </w:rPr>
         <w:t>heuristic</w:t>
       </w:r>
       <w:proofErr w:type="spellEnd"/>
       <w:r>
+        <w:rPr>
+          <w:rFonts w:ascii="Times New Roman" w:hAnsi="Times New Roman" w:cs="Times New Roman"/>
+          <w:sz w:val="28"/>
+          <w:szCs w:val="28"/>
+        </w:rPr>
         <w:t xml:space="preserve"> cũ trong đa số các trường hợp -&gt; Hàm </w:t>
       </w:r>
       <w:proofErr w:type="spellStart"/>
       <w:r>
+        <w:rPr>
+          <w:rFonts w:ascii="Times New Roman" w:hAnsi="Times New Roman" w:cs="Times New Roman"/>
+          <w:sz w:val="28"/>
+          <w:szCs w:val="28"/>
+        </w:rPr>
         <w:t>heuristic</w:t>
       </w:r>
       <w:proofErr w:type="spellEnd"/>
       <w:r>
+        <w:rPr>
+          <w:rFonts w:ascii="Times New Roman" w:hAnsi="Times New Roman" w:cs="Times New Roman"/>
+          <w:sz w:val="28"/>
+          <w:szCs w:val="28"/>
+        </w:rPr>
         <w:t xml:space="preserve"> cũ tốt hơn.</w:t>
       </w:r>
     </w:p>
@@ -15720,16 +15865,36 @@
           <w:ilvl w:val="0"/>
           <w:numId w:val="3"/>
         </w:numPr>
+        <w:rPr>
+          <w:rFonts w:ascii="Times New Roman" w:hAnsi="Times New Roman" w:cs="Times New Roman"/>
+          <w:sz w:val="28"/>
+          <w:szCs w:val="28"/>
+        </w:rPr>
       </w:pPr>
       <w:r>
+        <w:rPr>
+          <w:rFonts w:ascii="Times New Roman" w:hAnsi="Times New Roman" w:cs="Times New Roman"/>
+          <w:sz w:val="28"/>
+          <w:szCs w:val="28"/>
+        </w:rPr>
         <w:t xml:space="preserve">Do hàm </w:t>
       </w:r>
       <w:proofErr w:type="spellStart"/>
       <w:r>
+        <w:rPr>
+          <w:rFonts w:ascii="Times New Roman" w:hAnsi="Times New Roman" w:cs="Times New Roman"/>
+          <w:sz w:val="28"/>
+          <w:szCs w:val="28"/>
+        </w:rPr>
         <w:t>heuristic</w:t>
       </w:r>
       <w:proofErr w:type="spellEnd"/>
       <w:r>
+        <w:rPr>
+          <w:rFonts w:ascii="Times New Roman" w:hAnsi="Times New Roman" w:cs="Times New Roman"/>
+          <w:sz w:val="28"/>
+          <w:szCs w:val="28"/>
+        </w:rPr>
         <w:t xml:space="preserve"> được dùng có tính lạc quan nên thuật toán A* sẽ luôn tìm được giải pháp tối ưu nếu có.</w:t>
       </w:r>
     </w:p>

</xml_diff>